<commit_message>
Modifique informe, parte del correo
</commit_message>
<xml_diff>
--- a/Informe.docx
+++ b/Informe.docx
@@ -531,6 +531,7 @@
                 <w:color w:val="00000A"/>
                 <w:highlight w:val="white"/>
               </w:rPr>
+              <w:t xml:space="preserve">tobiascalvento@gmail.com </w:t>
             </w:r>
           </w:p>
         </w:tc>
@@ -2886,17 +2887,28 @@
         <w:spacing w:before="0" w:after="0"/>
         <w:contextualSpacing/>
         <w:jc w:val="both"/>
-        <w:rPr>
-          <w:color w:val="00000A"/>
-          <w:highlight w:val="white"/>
-        </w:rPr>
-      </w:pPr>
-      <w:r>
-        <w:rPr>
-          <w:color w:val="00000A"/>
-          <w:highlight w:val="white"/>
-        </w:rPr>
-        <w:t xml:space="preserve">El servidor de correo brinda a los hosts los servicios POP3 y SMTP. </w:t>
+        <w:rPr/>
+      </w:pPr>
+      <w:r>
+        <w:rPr>
+          <w:color w:val="00000A"/>
+          <w:highlight w:val="white"/>
+        </w:rPr>
+        <w:t>El servido</w:t>
+      </w:r>
+      <w:r>
+        <w:rPr>
+          <w:color w:val="00000A"/>
+          <w:highlight w:val="white"/>
+        </w:rPr>
+        <w:t>r</w:t>
+      </w:r>
+      <w:r>
+        <w:rPr>
+          <w:color w:val="00000A"/>
+          <w:highlight w:val="white"/>
+        </w:rPr>
+        <w:t xml:space="preserve"> de correo brinda a los hosts los servicios POP3 y SMTP. </w:t>
       </w:r>
       <w:r>
         <w:rPr>
@@ -2935,17 +2947,28 @@
         <w:spacing w:before="0" w:after="0"/>
         <w:contextualSpacing/>
         <w:jc w:val="both"/>
-        <w:rPr>
-          <w:color w:val="00000A"/>
-          <w:highlight w:val="white"/>
-        </w:rPr>
-      </w:pPr>
-      <w:r>
-        <w:rPr>
-          <w:color w:val="00000A"/>
-          <w:highlight w:val="white"/>
-        </w:rPr>
-        <w:t>Creamos un servidor destinado al manejo de los correos, configurado con una ip estática (192.168.145.113) y con su nombre de dominio "belgranosrl.com.ar", que es el que va a actuar de cliente entre los usuarios creados a continuación.</w:t>
+        <w:rPr/>
+      </w:pPr>
+      <w:r>
+        <w:rPr>
+          <w:color w:val="00000A"/>
+          <w:highlight w:val="white"/>
+        </w:rPr>
+        <w:t xml:space="preserve">Creamos un servidor destinado al manejo de los correos, configurado con una ip estática (192.168.145.113) y con su nombre de dominio "belgranosrl.com.ar", que es el que va a actuar </w:t>
+      </w:r>
+      <w:r>
+        <w:rPr>
+          <w:color w:val="00000A"/>
+          <w:highlight w:val="white"/>
+        </w:rPr>
+        <w:t xml:space="preserve">como </w:t>
+      </w:r>
+      <w:r>
+        <w:rPr>
+          <w:color w:val="00000A"/>
+          <w:highlight w:val="white"/>
+        </w:rPr>
+        <w:t>agente de transferencia de mensajes, que mueven los mensajes del origen al destino.</w:t>
       </w:r>
     </w:p>
     <w:p>
@@ -2954,17 +2977,119 @@
         <w:spacing w:before="0" w:after="0"/>
         <w:contextualSpacing/>
         <w:jc w:val="both"/>
-        <w:rPr>
-          <w:color w:val="00000A"/>
-          <w:highlight w:val="white"/>
-        </w:rPr>
-      </w:pPr>
-      <w:r>
-        <w:rPr>
-          <w:color w:val="00000A"/>
-          <w:highlight w:val="white"/>
-        </w:rPr>
-        <w:t xml:space="preserve">Se crearon 3 usuarios (ver foto) los cuales fueron seteados en el servidor de correo con su nombre de usuario y contraseña. A cada uno de ellos se les configuró su propio mail con el dominio del servidor "@belgranosrl.com.ar" y la direccion ip en la cual enviarán y recibirán los mails, la cual es la ip del servidor de correo (192.168.145.113). </w:t>
+        <w:rPr/>
+      </w:pPr>
+      <w:r>
+        <w:rPr>
+          <w:color w:val="00000A"/>
+          <w:highlight w:val="white"/>
+        </w:rPr>
+        <w:t>Tres de las computadoras del primer piso van a actuar como agente de usuario, que permiten a la gente leer y enviar correo electrónico entre los clientes. Se</w:t>
+      </w:r>
+      <w:r>
+        <w:rPr>
+          <w:color w:val="00000A"/>
+          <w:highlight w:val="white"/>
+        </w:rPr>
+        <w:t xml:space="preserve"> </w:t>
+      </w:r>
+      <w:r>
+        <w:rPr>
+          <w:color w:val="00000A"/>
+          <w:highlight w:val="white"/>
+        </w:rPr>
+        <w:t>asignaron</w:t>
+      </w:r>
+      <w:r>
+        <w:rPr>
+          <w:color w:val="00000A"/>
+          <w:highlight w:val="white"/>
+        </w:rPr>
+        <w:t xml:space="preserve"> 3 usuarios (ver foto) , los cuales fueron seteados en el servidor de correo con </w:t>
+      </w:r>
+      <w:r>
+        <w:rPr>
+          <w:color w:val="00000A"/>
+          <w:highlight w:val="white"/>
+        </w:rPr>
+        <w:t>un</w:t>
+      </w:r>
+      <w:r>
+        <w:rPr>
+          <w:color w:val="00000A"/>
+          <w:highlight w:val="white"/>
+        </w:rPr>
+        <w:t xml:space="preserve"> nombre de usuario y </w:t>
+      </w:r>
+      <w:r>
+        <w:rPr>
+          <w:color w:val="00000A"/>
+          <w:highlight w:val="white"/>
+        </w:rPr>
+        <w:t>una</w:t>
+      </w:r>
+      <w:r>
+        <w:rPr>
+          <w:color w:val="00000A"/>
+          <w:highlight w:val="white"/>
+        </w:rPr>
+        <w:t xml:space="preserve"> contraseña. A cada uno de ellos se les configuró su propio mail con el dominio del servidor "@belgranosrl.com.ar" y la direccion ip </w:t>
+      </w:r>
+      <w:r>
+        <w:rPr>
+          <w:color w:val="00000A"/>
+          <w:highlight w:val="white"/>
+        </w:rPr>
+        <w:t>a</w:t>
+      </w:r>
+      <w:r>
+        <w:rPr>
+          <w:color w:val="00000A"/>
+          <w:highlight w:val="white"/>
+        </w:rPr>
+        <w:t xml:space="preserve"> la cual enviarán y recibirán los mails, </w:t>
+      </w:r>
+      <w:r>
+        <w:rPr>
+          <w:color w:val="00000A"/>
+          <w:highlight w:val="white"/>
+        </w:rPr>
+        <w:t xml:space="preserve">que </w:t>
+      </w:r>
+      <w:r>
+        <w:rPr>
+          <w:color w:val="00000A"/>
+          <w:highlight w:val="white"/>
+        </w:rPr>
+        <w:t>es la ip del servidor de</w:t>
+      </w:r>
+      <w:r>
+        <w:rPr>
+          <w:color w:val="00000A"/>
+          <w:highlight w:val="white"/>
+        </w:rPr>
+        <w:t xml:space="preserve">stinado a la transferencia </w:t>
+      </w:r>
+      <w:r>
+        <w:rPr>
+          <w:color w:val="00000A"/>
+          <w:highlight w:val="white"/>
+        </w:rPr>
+        <w:t>y recepción</w:t>
+      </w:r>
+      <w:r>
+        <w:rPr>
+          <w:color w:val="00000A"/>
+          <w:highlight w:val="white"/>
+        </w:rPr>
+        <w:t xml:space="preserve"> de mensajes</w:t>
+      </w:r>
+      <w:r>
+        <w:rPr>
+          <w:color w:val="00000A"/>
+          <w:highlight w:val="white"/>
+        </w:rPr>
+        <w:t xml:space="preserve"> correo (192.168.145.113). </w:t>
       </w:r>
     </w:p>
     <w:p>
@@ -2990,51 +3115,180 @@
         <w:pStyle w:val="Normal"/>
         <w:spacing w:lineRule="auto" w:line="240" w:before="0" w:after="0"/>
         <w:contextualSpacing/>
-        <w:rPr>
-          <w:color w:val="00000A"/>
-          <w:highlight w:val="white"/>
-        </w:rPr>
-      </w:pPr>
-      <w:r>
         <w:rPr/>
-        <w:drawing>
-          <wp:inline distT="0" distB="0" distL="0" distR="0">
-            <wp:extent cx="5614670" cy="3602990"/>
-            <wp:effectExtent l="0" t="0" r="0" b="0"/>
-            <wp:docPr id="3" name="image2.png" descr=""/>
-            <wp:cNvGraphicFramePr>
-              <a:graphicFrameLocks xmlns:a="http://schemas.openxmlformats.org/drawingml/2006/main" noChangeAspect="1"/>
-            </wp:cNvGraphicFramePr>
-            <a:graphic xmlns:a="http://schemas.openxmlformats.org/drawingml/2006/main">
-              <a:graphicData uri="http://schemas.openxmlformats.org/drawingml/2006/picture">
-                <pic:pic xmlns:pic="http://schemas.openxmlformats.org/drawingml/2006/picture">
-                  <pic:nvPicPr>
-                    <pic:cNvPr id="3" name="image2.png" descr=""/>
-                    <pic:cNvPicPr>
-                      <a:picLocks noChangeAspect="1" noChangeArrowheads="1"/>
-                    </pic:cNvPicPr>
-                  </pic:nvPicPr>
-                  <pic:blipFill>
-                    <a:blip r:embed="rId4"/>
-                    <a:srcRect l="18881" t="16624" r="18881" b="12770"/>
-                    <a:stretch>
-                      <a:fillRect/>
-                    </a:stretch>
-                  </pic:blipFill>
-                  <pic:spPr bwMode="auto">
-                    <a:xfrm>
-                      <a:off x="0" y="0"/>
-                      <a:ext cx="5614670" cy="3602990"/>
-                    </a:xfrm>
-                    <a:prstGeom prst="rect">
-                      <a:avLst/>
-                    </a:prstGeom>
-                  </pic:spPr>
-                </pic:pic>
-              </a:graphicData>
-            </a:graphic>
-          </wp:inline>
-        </w:drawing>
+      </w:pPr>
+      <w:r>
+        <w:rPr>
+          <w:color w:val="00000A"/>
+          <w:highlight w:val="white"/>
+        </w:rPr>
+      </w:r>
+      <w:r>
+        <mc:AlternateContent>
+          <mc:Choice Requires="wps">
+            <w:drawing>
+              <wp:inline distT="0" distB="0" distL="0" distR="0">
+                <wp:extent cx="5298440" cy="3547745"/>
+                <wp:effectExtent l="0" t="0" r="0" b="0"/>
+                <wp:docPr id="3" name="Marco1"/>
+                <a:graphic xmlns:a="http://schemas.openxmlformats.org/drawingml/2006/main">
+                  <a:graphicData uri="http://schemas.microsoft.com/office/word/2010/wordprocessingShape">
+                    <wps:wsp>
+                      <wps:cNvSpPr txBox="1"/>
+                      <wps:spPr>
+                        <a:xfrm>
+                          <a:off x="0" y="0"/>
+                          <a:ext cx="5298440" cy="3547745"/>
+                        </a:xfrm>
+                        <a:prstGeom prst="rect"/>
+                      </wps:spPr>
+                      <wps:txbx>
+                        <w:txbxContent>
+                          <w:p>
+                            <w:pPr>
+                              <w:pStyle w:val="Ilustracin"/>
+                              <w:spacing w:before="120" w:after="120"/>
+                              <w:contextualSpacing/>
+                              <w:rPr/>
+                            </w:pPr>
+                            <w:r>
+                              <w:rPr/>
+                              <w:drawing>
+                                <wp:inline distT="0" distB="0" distL="0" distR="0">
+                                  <wp:extent cx="5296535" cy="3267710"/>
+                                  <wp:effectExtent l="0" t="0" r="0" b="0"/>
+                                  <wp:docPr id="4" name="image2.png" descr=""/>
+                                  <wp:cNvGraphicFramePr>
+                                    <a:graphicFrameLocks xmlns:a="http://schemas.openxmlformats.org/drawingml/2006/main" noChangeAspect="1"/>
+                                  </wp:cNvGraphicFramePr>
+                                  <a:graphic xmlns:a="http://schemas.openxmlformats.org/drawingml/2006/main">
+                                    <a:graphicData uri="http://schemas.openxmlformats.org/drawingml/2006/picture">
+                                      <pic:pic xmlns:pic="http://schemas.openxmlformats.org/drawingml/2006/picture">
+                                        <pic:nvPicPr>
+                                          <pic:cNvPr id="4" name="image2.png" descr=""/>
+                                          <pic:cNvPicPr>
+                                            <a:picLocks noChangeAspect="1" noChangeArrowheads="1"/>
+                                          </pic:cNvPicPr>
+                                        </pic:nvPicPr>
+                                        <pic:blipFill>
+                                          <a:blip r:embed="rId4"/>
+                                          <a:srcRect l="18881" t="16624" r="18881" b="12770"/>
+                                          <a:stretch>
+                                            <a:fillRect/>
+                                          </a:stretch>
+                                        </pic:blipFill>
+                                        <pic:spPr bwMode="auto">
+                                          <a:xfrm>
+                                            <a:off x="0" y="0"/>
+                                            <a:ext cx="5296535" cy="3267710"/>
+                                          </a:xfrm>
+                                          <a:prstGeom prst="rect">
+                                            <a:avLst/>
+                                          </a:prstGeom>
+                                        </pic:spPr>
+                                      </pic:pic>
+                                    </a:graphicData>
+                                  </a:graphic>
+                                </wp:inline>
+                              </w:drawing>
+                            </w:r>
+                            <w:r>
+                              <w:rPr/>
+                              <w:t xml:space="preserve"> </w:t>
+                            </w:r>
+                            <w:r>
+                              <w:rPr/>
+                              <w:t>Servidor de correo 1</w:t>
+                            </w:r>
+                            <w:r>
+                              <w:rPr/>
+                              <w:t>:1</w:t>
+                            </w:r>
+                          </w:p>
+                        </w:txbxContent>
+                      </wps:txbx>
+                      <wps:bodyPr anchor="t" lIns="0" tIns="0" rIns="0" bIns="0">
+                        <a:noAutofit/>
+                      </wps:bodyPr>
+                    </wps:wsp>
+                  </a:graphicData>
+                </a:graphic>
+              </wp:inline>
+            </w:drawing>
+          </mc:Choice>
+          <mc:Fallback>
+            <w:pict>
+              <v:rect style="position:absolute;rotation:0;width:417.2pt;height:279.35pt;mso-wrap-distance-left:0pt;mso-wrap-distance-right:0pt;mso-wrap-distance-top:0pt;mso-wrap-distance-bottom:0pt;margin-top:-139.65pt;mso-position-vertical:center;mso-position-vertical-relative:text;margin-left:89.05pt;mso-position-horizontal:center;mso-position-horizontal-relative:text">
+                <v:textbox inset="0in,0in,0in,0in">
+                  <w:txbxContent>
+                    <w:p>
+                      <w:pPr>
+                        <w:pStyle w:val="Ilustracin"/>
+                        <w:spacing w:before="120" w:after="120"/>
+                        <w:contextualSpacing/>
+                        <w:rPr/>
+                      </w:pPr>
+                      <w:r>
+                        <w:rPr/>
+                        <w:drawing>
+                          <wp:inline distT="0" distB="0" distL="0" distR="0">
+                            <wp:extent cx="5296535" cy="3267710"/>
+                            <wp:effectExtent l="0" t="0" r="0" b="0"/>
+                            <wp:docPr id="5" name="image2.png" descr=""/>
+                            <wp:cNvGraphicFramePr>
+                              <a:graphicFrameLocks xmlns:a="http://schemas.openxmlformats.org/drawingml/2006/main" noChangeAspect="1"/>
+                            </wp:cNvGraphicFramePr>
+                            <a:graphic xmlns:a="http://schemas.openxmlformats.org/drawingml/2006/main">
+                              <a:graphicData uri="http://schemas.openxmlformats.org/drawingml/2006/picture">
+                                <pic:pic xmlns:pic="http://schemas.openxmlformats.org/drawingml/2006/picture">
+                                  <pic:nvPicPr>
+                                    <pic:cNvPr id="5" name="image2.png" descr=""/>
+                                    <pic:cNvPicPr>
+                                      <a:picLocks noChangeAspect="1" noChangeArrowheads="1"/>
+                                    </pic:cNvPicPr>
+                                  </pic:nvPicPr>
+                                  <pic:blipFill>
+                                    <a:blip r:embed="rId4"/>
+                                    <a:srcRect l="18881" t="16624" r="18881" b="12770"/>
+                                    <a:stretch>
+                                      <a:fillRect/>
+                                    </a:stretch>
+                                  </pic:blipFill>
+                                  <pic:spPr bwMode="auto">
+                                    <a:xfrm>
+                                      <a:off x="0" y="0"/>
+                                      <a:ext cx="5296535" cy="3267710"/>
+                                    </a:xfrm>
+                                    <a:prstGeom prst="rect">
+                                      <a:avLst/>
+                                    </a:prstGeom>
+                                  </pic:spPr>
+                                </pic:pic>
+                              </a:graphicData>
+                            </a:graphic>
+                          </wp:inline>
+                        </w:drawing>
+                      </w:r>
+                      <w:r>
+                        <w:rPr/>
+                        <w:t xml:space="preserve"> </w:t>
+                      </w:r>
+                      <w:r>
+                        <w:rPr/>
+                        <w:t>Servidor de correo 1</w:t>
+                      </w:r>
+                      <w:r>
+                        <w:rPr/>
+                        <w:t>:1</w:t>
+                      </w:r>
+                    </w:p>
+                  </w:txbxContent>
+                </v:textbox>
+                <w10:wrap type="square" side="largest"/>
+              </v:rect>
+            </w:pict>
+          </mc:Fallback>
+        </mc:AlternateContent>
       </w:r>
     </w:p>
     <w:p>
@@ -3739,7 +3993,7 @@
           <wp:inline distT="0" distB="0" distL="0" distR="0">
             <wp:extent cx="4850765" cy="3072130"/>
             <wp:effectExtent l="0" t="0" r="0" b="0"/>
-            <wp:docPr id="4" name="image4.png" descr=""/>
+            <wp:docPr id="6" name="image4.png" descr=""/>
             <wp:cNvGraphicFramePr>
               <a:graphicFrameLocks xmlns:a="http://schemas.openxmlformats.org/drawingml/2006/main" noChangeAspect="1"/>
             </wp:cNvGraphicFramePr>
@@ -3747,7 +4001,7 @@
               <a:graphicData uri="http://schemas.openxmlformats.org/drawingml/2006/picture">
                 <pic:pic xmlns:pic="http://schemas.openxmlformats.org/drawingml/2006/picture">
                   <pic:nvPicPr>
-                    <pic:cNvPr id="4" name="image4.png" descr=""/>
+                    <pic:cNvPr id="6" name="image4.png" descr=""/>
                     <pic:cNvPicPr>
                       <a:picLocks noChangeAspect="1" noChangeArrowheads="1"/>
                     </pic:cNvPicPr>
@@ -4144,6 +4398,12 @@
       </w:r>
       <w:r>
         <w:rPr>
+          <w:rStyle w:val="Caracteresdenotaalpie"/>
+        </w:rPr>
+        <w:tab/>
+      </w:r>
+      <w:r>
+        <w:rPr>
           <w:sz w:val="19"/>
           <w:szCs w:val="19"/>
           <w:vertAlign w:val="superscript"/>
@@ -4181,6 +4441,12 @@
           <w:rStyle w:val="Caracteresdenotaalpie"/>
         </w:rPr>
         <w:footnoteRef/>
+      </w:r>
+      <w:r>
+        <w:rPr>
+          <w:rStyle w:val="Caracteresdenotaalpie"/>
+        </w:rPr>
+        <w:tab/>
       </w:r>
       <w:r>
         <w:rPr>
@@ -6625,6 +6891,461 @@
       <w:u w:val="single"/>
     </w:rPr>
   </w:style>
+  <w:style w:type="character" w:styleId="ListLabel169">
+    <w:name w:val="ListLabel 169"/>
+    <w:qFormat/>
+    <w:rPr>
+      <w:b/>
+      <w:sz w:val="24"/>
+      <w:u w:val="none"/>
+    </w:rPr>
+  </w:style>
+  <w:style w:type="character" w:styleId="ListLabel170">
+    <w:name w:val="ListLabel 170"/>
+    <w:qFormat/>
+    <w:rPr>
+      <w:u w:val="none"/>
+    </w:rPr>
+  </w:style>
+  <w:style w:type="character" w:styleId="ListLabel171">
+    <w:name w:val="ListLabel 171"/>
+    <w:qFormat/>
+    <w:rPr>
+      <w:u w:val="none"/>
+    </w:rPr>
+  </w:style>
+  <w:style w:type="character" w:styleId="ListLabel172">
+    <w:name w:val="ListLabel 172"/>
+    <w:qFormat/>
+    <w:rPr>
+      <w:u w:val="none"/>
+    </w:rPr>
+  </w:style>
+  <w:style w:type="character" w:styleId="ListLabel173">
+    <w:name w:val="ListLabel 173"/>
+    <w:qFormat/>
+    <w:rPr>
+      <w:u w:val="none"/>
+    </w:rPr>
+  </w:style>
+  <w:style w:type="character" w:styleId="ListLabel174">
+    <w:name w:val="ListLabel 174"/>
+    <w:qFormat/>
+    <w:rPr>
+      <w:u w:val="none"/>
+    </w:rPr>
+  </w:style>
+  <w:style w:type="character" w:styleId="ListLabel175">
+    <w:name w:val="ListLabel 175"/>
+    <w:qFormat/>
+    <w:rPr>
+      <w:u w:val="none"/>
+    </w:rPr>
+  </w:style>
+  <w:style w:type="character" w:styleId="ListLabel176">
+    <w:name w:val="ListLabel 176"/>
+    <w:qFormat/>
+    <w:rPr>
+      <w:u w:val="none"/>
+    </w:rPr>
+  </w:style>
+  <w:style w:type="character" w:styleId="ListLabel177">
+    <w:name w:val="ListLabel 177"/>
+    <w:qFormat/>
+    <w:rPr>
+      <w:u w:val="none"/>
+    </w:rPr>
+  </w:style>
+  <w:style w:type="character" w:styleId="ListLabel178">
+    <w:name w:val="ListLabel 178"/>
+    <w:qFormat/>
+    <w:rPr>
+      <w:rFonts w:cs="Wingdings"/>
+      <w:u w:val="none"/>
+    </w:rPr>
+  </w:style>
+  <w:style w:type="character" w:styleId="ListLabel179">
+    <w:name w:val="ListLabel 179"/>
+    <w:qFormat/>
+    <w:rPr>
+      <w:rFonts w:cs="Wingdings 2"/>
+      <w:u w:val="none"/>
+    </w:rPr>
+  </w:style>
+  <w:style w:type="character" w:styleId="ListLabel180">
+    <w:name w:val="ListLabel 180"/>
+    <w:qFormat/>
+    <w:rPr>
+      <w:rFonts w:cs="OpenSymbol"/>
+      <w:u w:val="none"/>
+    </w:rPr>
+  </w:style>
+  <w:style w:type="character" w:styleId="ListLabel181">
+    <w:name w:val="ListLabel 181"/>
+    <w:qFormat/>
+    <w:rPr>
+      <w:rFonts w:cs="Wingdings"/>
+      <w:u w:val="none"/>
+    </w:rPr>
+  </w:style>
+  <w:style w:type="character" w:styleId="ListLabel182">
+    <w:name w:val="ListLabel 182"/>
+    <w:qFormat/>
+    <w:rPr>
+      <w:rFonts w:cs="Wingdings 2"/>
+      <w:u w:val="none"/>
+    </w:rPr>
+  </w:style>
+  <w:style w:type="character" w:styleId="ListLabel183">
+    <w:name w:val="ListLabel 183"/>
+    <w:qFormat/>
+    <w:rPr>
+      <w:rFonts w:cs="OpenSymbol"/>
+      <w:u w:val="none"/>
+    </w:rPr>
+  </w:style>
+  <w:style w:type="character" w:styleId="ListLabel184">
+    <w:name w:val="ListLabel 184"/>
+    <w:qFormat/>
+    <w:rPr>
+      <w:rFonts w:cs="Wingdings"/>
+      <w:u w:val="none"/>
+    </w:rPr>
+  </w:style>
+  <w:style w:type="character" w:styleId="ListLabel185">
+    <w:name w:val="ListLabel 185"/>
+    <w:qFormat/>
+    <w:rPr>
+      <w:rFonts w:cs="Wingdings 2"/>
+      <w:u w:val="none"/>
+    </w:rPr>
+  </w:style>
+  <w:style w:type="character" w:styleId="ListLabel186">
+    <w:name w:val="ListLabel 186"/>
+    <w:qFormat/>
+    <w:rPr>
+      <w:rFonts w:cs="OpenSymbol"/>
+      <w:u w:val="none"/>
+    </w:rPr>
+  </w:style>
+  <w:style w:type="character" w:styleId="ListLabel187">
+    <w:name w:val="ListLabel 187"/>
+    <w:qFormat/>
+    <w:rPr>
+      <w:rFonts w:cs="Wingdings"/>
+      <w:b/>
+      <w:sz w:val="24"/>
+      <w:u w:val="none"/>
+    </w:rPr>
+  </w:style>
+  <w:style w:type="character" w:styleId="ListLabel188">
+    <w:name w:val="ListLabel 188"/>
+    <w:qFormat/>
+    <w:rPr>
+      <w:rFonts w:cs="Wingdings 2"/>
+      <w:u w:val="none"/>
+    </w:rPr>
+  </w:style>
+  <w:style w:type="character" w:styleId="ListLabel189">
+    <w:name w:val="ListLabel 189"/>
+    <w:qFormat/>
+    <w:rPr>
+      <w:rFonts w:cs="OpenSymbol"/>
+      <w:u w:val="none"/>
+    </w:rPr>
+  </w:style>
+  <w:style w:type="character" w:styleId="ListLabel190">
+    <w:name w:val="ListLabel 190"/>
+    <w:qFormat/>
+    <w:rPr>
+      <w:rFonts w:cs="Wingdings"/>
+      <w:u w:val="none"/>
+    </w:rPr>
+  </w:style>
+  <w:style w:type="character" w:styleId="ListLabel191">
+    <w:name w:val="ListLabel 191"/>
+    <w:qFormat/>
+    <w:rPr>
+      <w:rFonts w:cs="Wingdings 2"/>
+      <w:u w:val="none"/>
+    </w:rPr>
+  </w:style>
+  <w:style w:type="character" w:styleId="ListLabel192">
+    <w:name w:val="ListLabel 192"/>
+    <w:qFormat/>
+    <w:rPr>
+      <w:rFonts w:cs="OpenSymbol"/>
+      <w:u w:val="none"/>
+    </w:rPr>
+  </w:style>
+  <w:style w:type="character" w:styleId="ListLabel193">
+    <w:name w:val="ListLabel 193"/>
+    <w:qFormat/>
+    <w:rPr>
+      <w:rFonts w:cs="Wingdings"/>
+      <w:u w:val="none"/>
+    </w:rPr>
+  </w:style>
+  <w:style w:type="character" w:styleId="ListLabel194">
+    <w:name w:val="ListLabel 194"/>
+    <w:qFormat/>
+    <w:rPr>
+      <w:rFonts w:cs="Wingdings 2"/>
+      <w:u w:val="none"/>
+    </w:rPr>
+  </w:style>
+  <w:style w:type="character" w:styleId="ListLabel195">
+    <w:name w:val="ListLabel 195"/>
+    <w:qFormat/>
+    <w:rPr>
+      <w:rFonts w:cs="OpenSymbol"/>
+      <w:u w:val="none"/>
+    </w:rPr>
+  </w:style>
+  <w:style w:type="character" w:styleId="ListLabel196">
+    <w:name w:val="ListLabel 196"/>
+    <w:qFormat/>
+    <w:rPr>
+      <w:rFonts w:cs="Wingdings"/>
+      <w:b/>
+      <w:sz w:val="24"/>
+      <w:u w:val="none"/>
+    </w:rPr>
+  </w:style>
+  <w:style w:type="character" w:styleId="ListLabel197">
+    <w:name w:val="ListLabel 197"/>
+    <w:qFormat/>
+    <w:rPr>
+      <w:rFonts w:cs="Wingdings 2"/>
+      <w:u w:val="none"/>
+    </w:rPr>
+  </w:style>
+  <w:style w:type="character" w:styleId="ListLabel198">
+    <w:name w:val="ListLabel 198"/>
+    <w:qFormat/>
+    <w:rPr>
+      <w:rFonts w:cs="OpenSymbol"/>
+      <w:u w:val="none"/>
+    </w:rPr>
+  </w:style>
+  <w:style w:type="character" w:styleId="ListLabel199">
+    <w:name w:val="ListLabel 199"/>
+    <w:qFormat/>
+    <w:rPr>
+      <w:rFonts w:cs="Wingdings"/>
+      <w:u w:val="none"/>
+    </w:rPr>
+  </w:style>
+  <w:style w:type="character" w:styleId="ListLabel200">
+    <w:name w:val="ListLabel 200"/>
+    <w:qFormat/>
+    <w:rPr>
+      <w:rFonts w:cs="Wingdings 2"/>
+      <w:u w:val="none"/>
+    </w:rPr>
+  </w:style>
+  <w:style w:type="character" w:styleId="ListLabel201">
+    <w:name w:val="ListLabel 201"/>
+    <w:qFormat/>
+    <w:rPr>
+      <w:rFonts w:cs="OpenSymbol"/>
+      <w:u w:val="none"/>
+    </w:rPr>
+  </w:style>
+  <w:style w:type="character" w:styleId="ListLabel202">
+    <w:name w:val="ListLabel 202"/>
+    <w:qFormat/>
+    <w:rPr>
+      <w:rFonts w:cs="Wingdings"/>
+      <w:u w:val="none"/>
+    </w:rPr>
+  </w:style>
+  <w:style w:type="character" w:styleId="ListLabel203">
+    <w:name w:val="ListLabel 203"/>
+    <w:qFormat/>
+    <w:rPr>
+      <w:rFonts w:cs="Wingdings 2"/>
+      <w:u w:val="none"/>
+    </w:rPr>
+  </w:style>
+  <w:style w:type="character" w:styleId="ListLabel204">
+    <w:name w:val="ListLabel 204"/>
+    <w:qFormat/>
+    <w:rPr>
+      <w:rFonts w:cs="OpenSymbol"/>
+      <w:u w:val="none"/>
+    </w:rPr>
+  </w:style>
+  <w:style w:type="character" w:styleId="ListLabel205">
+    <w:name w:val="ListLabel 205"/>
+    <w:qFormat/>
+    <w:rPr>
+      <w:rFonts w:cs="Wingdings"/>
+      <w:b/>
+      <w:sz w:val="24"/>
+      <w:u w:val="none"/>
+    </w:rPr>
+  </w:style>
+  <w:style w:type="character" w:styleId="ListLabel206">
+    <w:name w:val="ListLabel 206"/>
+    <w:qFormat/>
+    <w:rPr>
+      <w:rFonts w:cs="Wingdings 2"/>
+      <w:u w:val="none"/>
+    </w:rPr>
+  </w:style>
+  <w:style w:type="character" w:styleId="ListLabel207">
+    <w:name w:val="ListLabel 207"/>
+    <w:qFormat/>
+    <w:rPr>
+      <w:rFonts w:cs="OpenSymbol"/>
+      <w:u w:val="none"/>
+    </w:rPr>
+  </w:style>
+  <w:style w:type="character" w:styleId="ListLabel208">
+    <w:name w:val="ListLabel 208"/>
+    <w:qFormat/>
+    <w:rPr>
+      <w:rFonts w:cs="Wingdings"/>
+      <w:u w:val="none"/>
+    </w:rPr>
+  </w:style>
+  <w:style w:type="character" w:styleId="ListLabel209">
+    <w:name w:val="ListLabel 209"/>
+    <w:qFormat/>
+    <w:rPr>
+      <w:rFonts w:cs="Wingdings 2"/>
+      <w:u w:val="none"/>
+    </w:rPr>
+  </w:style>
+  <w:style w:type="character" w:styleId="ListLabel210">
+    <w:name w:val="ListLabel 210"/>
+    <w:qFormat/>
+    <w:rPr>
+      <w:rFonts w:cs="OpenSymbol"/>
+      <w:u w:val="none"/>
+    </w:rPr>
+  </w:style>
+  <w:style w:type="character" w:styleId="ListLabel211">
+    <w:name w:val="ListLabel 211"/>
+    <w:qFormat/>
+    <w:rPr>
+      <w:rFonts w:cs="Wingdings"/>
+      <w:u w:val="none"/>
+    </w:rPr>
+  </w:style>
+  <w:style w:type="character" w:styleId="ListLabel212">
+    <w:name w:val="ListLabel 212"/>
+    <w:qFormat/>
+    <w:rPr>
+      <w:rFonts w:cs="Wingdings 2"/>
+      <w:u w:val="none"/>
+    </w:rPr>
+  </w:style>
+  <w:style w:type="character" w:styleId="ListLabel213">
+    <w:name w:val="ListLabel 213"/>
+    <w:qFormat/>
+    <w:rPr>
+      <w:rFonts w:cs="OpenSymbol"/>
+      <w:u w:val="none"/>
+    </w:rPr>
+  </w:style>
+  <w:style w:type="character" w:styleId="ListLabel214">
+    <w:name w:val="ListLabel 214"/>
+    <w:qFormat/>
+    <w:rPr>
+      <w:rFonts w:cs="Wingdings"/>
+      <w:b/>
+      <w:sz w:val="24"/>
+      <w:u w:val="none"/>
+    </w:rPr>
+  </w:style>
+  <w:style w:type="character" w:styleId="ListLabel215">
+    <w:name w:val="ListLabel 215"/>
+    <w:qFormat/>
+    <w:rPr>
+      <w:rFonts w:cs="Wingdings 2"/>
+      <w:u w:val="none"/>
+    </w:rPr>
+  </w:style>
+  <w:style w:type="character" w:styleId="ListLabel216">
+    <w:name w:val="ListLabel 216"/>
+    <w:qFormat/>
+    <w:rPr>
+      <w:rFonts w:cs="OpenSymbol"/>
+      <w:u w:val="none"/>
+    </w:rPr>
+  </w:style>
+  <w:style w:type="character" w:styleId="ListLabel217">
+    <w:name w:val="ListLabel 217"/>
+    <w:qFormat/>
+    <w:rPr>
+      <w:rFonts w:cs="Wingdings"/>
+      <w:u w:val="none"/>
+    </w:rPr>
+  </w:style>
+  <w:style w:type="character" w:styleId="ListLabel218">
+    <w:name w:val="ListLabel 218"/>
+    <w:qFormat/>
+    <w:rPr>
+      <w:rFonts w:cs="Wingdings 2"/>
+      <w:u w:val="none"/>
+    </w:rPr>
+  </w:style>
+  <w:style w:type="character" w:styleId="ListLabel219">
+    <w:name w:val="ListLabel 219"/>
+    <w:qFormat/>
+    <w:rPr>
+      <w:rFonts w:cs="OpenSymbol"/>
+      <w:u w:val="none"/>
+    </w:rPr>
+  </w:style>
+  <w:style w:type="character" w:styleId="ListLabel220">
+    <w:name w:val="ListLabel 220"/>
+    <w:qFormat/>
+    <w:rPr>
+      <w:rFonts w:cs="Wingdings"/>
+      <w:u w:val="none"/>
+    </w:rPr>
+  </w:style>
+  <w:style w:type="character" w:styleId="ListLabel221">
+    <w:name w:val="ListLabel 221"/>
+    <w:qFormat/>
+    <w:rPr>
+      <w:rFonts w:cs="Wingdings 2"/>
+      <w:u w:val="none"/>
+    </w:rPr>
+  </w:style>
+  <w:style w:type="character" w:styleId="ListLabel222">
+    <w:name w:val="ListLabel 222"/>
+    <w:qFormat/>
+    <w:rPr>
+      <w:rFonts w:cs="OpenSymbol"/>
+      <w:u w:val="none"/>
+    </w:rPr>
+  </w:style>
+  <w:style w:type="character" w:styleId="ListLabel223">
+    <w:name w:val="ListLabel 223"/>
+    <w:qFormat/>
+    <w:rPr>
+      <w:color w:val="222222"/>
+    </w:rPr>
+  </w:style>
+  <w:style w:type="character" w:styleId="ListLabel224">
+    <w:name w:val="ListLabel 224"/>
+    <w:qFormat/>
+    <w:rPr>
+      <w:color w:val="1155CC"/>
+    </w:rPr>
+  </w:style>
+  <w:style w:type="character" w:styleId="ListLabel225">
+    <w:name w:val="ListLabel 225"/>
+    <w:qFormat/>
+    <w:rPr>
+      <w:color w:val="1155CC"/>
+      <w:u w:val="single"/>
+    </w:rPr>
+  </w:style>
   <w:style w:type="paragraph" w:styleId="Ttulo">
     <w:name w:val="Título"/>
     <w:basedOn w:val="Normal"/>
@@ -6772,6 +7493,13 @@
   <w:style w:type="paragraph" w:styleId="Notafinal">
     <w:name w:val="Endnote Text"/>
     <w:basedOn w:val="Normal"/>
+    <w:pPr/>
+    <w:rPr/>
+  </w:style>
+  <w:style w:type="paragraph" w:styleId="Ilustracin">
+    <w:name w:val="Ilustración"/>
+    <w:basedOn w:val="Leyenda"/>
+    <w:qFormat/>
     <w:pPr/>
     <w:rPr/>
   </w:style>

</xml_diff>